<commit_message>
Integrating DS with Fullstack
</commit_message>
<xml_diff>
--- a/docs/241009-Final Project Report.docx
+++ b/docs/241009-Final Project Report.docx
@@ -38,6 +38,84 @@
       <w:r>
         <w:rPr>
           <w:rFonts w:asciiTheme="majorHAnsi" w:hAnsiTheme="majorHAnsi" w:cstheme="majorHAnsi"/>
+          <w:noProof/>
+          <w:color w:val="FFFFFF" w:themeColor="background1"/>
+          <w:sz w:val="72"/>
+          <w:szCs w:val="72"/>
+        </w:rPr>
+        <mc:AlternateContent>
+          <mc:Choice Requires="wps">
+            <w:drawing>
+              <wp:anchor distT="0" distB="0" distL="114300" distR="114300" simplePos="0" relativeHeight="251659264" behindDoc="0" locked="0" layoutInCell="1" allowOverlap="1" wp14:anchorId="113552A6" wp14:editId="5EE4E488">
+                <wp:simplePos x="0" y="0"/>
+                <wp:positionH relativeFrom="column">
+                  <wp:posOffset>-40640</wp:posOffset>
+                </wp:positionH>
+                <wp:positionV relativeFrom="paragraph">
+                  <wp:posOffset>638810</wp:posOffset>
+                </wp:positionV>
+                <wp:extent cx="6105525" cy="0"/>
+                <wp:effectExtent l="0" t="0" r="0" b="0"/>
+                <wp:wrapNone/>
+                <wp:docPr id="1027323647" name="Straight Connector 2"/>
+                <wp:cNvGraphicFramePr/>
+                <a:graphic xmlns:a="http://schemas.openxmlformats.org/drawingml/2006/main">
+                  <a:graphicData uri="http://schemas.microsoft.com/office/word/2010/wordprocessingShape">
+                    <wps:wsp>
+                      <wps:cNvCnPr/>
+                      <wps:spPr>
+                        <a:xfrm>
+                          <a:off x="0" y="0"/>
+                          <a:ext cx="6105525" cy="0"/>
+                        </a:xfrm>
+                        <a:prstGeom prst="line">
+                          <a:avLst/>
+                        </a:prstGeom>
+                        <a:ln>
+                          <a:solidFill>
+                            <a:schemeClr val="bg1"/>
+                          </a:solidFill>
+                        </a:ln>
+                      </wps:spPr>
+                      <wps:style>
+                        <a:lnRef idx="1">
+                          <a:schemeClr val="accent1"/>
+                        </a:lnRef>
+                        <a:fillRef idx="0">
+                          <a:schemeClr val="accent1"/>
+                        </a:fillRef>
+                        <a:effectRef idx="0">
+                          <a:schemeClr val="accent1"/>
+                        </a:effectRef>
+                        <a:fontRef idx="minor">
+                          <a:schemeClr val="tx1"/>
+                        </a:fontRef>
+                      </wps:style>
+                      <wps:bodyPr/>
+                    </wps:wsp>
+                  </a:graphicData>
+                </a:graphic>
+                <wp14:sizeRelH relativeFrom="margin">
+                  <wp14:pctWidth>0</wp14:pctWidth>
+                </wp14:sizeRelH>
+                <wp14:sizeRelV relativeFrom="margin">
+                  <wp14:pctHeight>0</wp14:pctHeight>
+                </wp14:sizeRelV>
+              </wp:anchor>
+            </w:drawing>
+          </mc:Choice>
+          <mc:Fallback>
+            <w:pict>
+              <v:line w14:anchorId="1BB5D079" id="Straight Connector 2" o:spid="_x0000_s1026" style="position:absolute;z-index:251659264;visibility:visible;mso-wrap-style:square;mso-width-percent:0;mso-height-percent:0;mso-wrap-distance-left:9pt;mso-wrap-distance-top:0;mso-wrap-distance-right:9pt;mso-wrap-distance-bottom:0;mso-position-horizontal:absolute;mso-position-horizontal-relative:text;mso-position-vertical:absolute;mso-position-vertical-relative:text;mso-width-percent:0;mso-height-percent:0;mso-width-relative:margin;mso-height-relative:margin" from="-3.2pt,50.3pt" to="477.55pt,50.3pt" o:gfxdata="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" strokecolor="white [3212]" strokeweight=".5pt">
+                <v:stroke joinstyle="miter"/>
+              </v:line>
+            </w:pict>
+          </mc:Fallback>
+        </mc:AlternateContent>
+      </w:r>
+      <w:r>
+        <w:rPr>
+          <w:rFonts w:asciiTheme="majorHAnsi" w:hAnsiTheme="majorHAnsi" w:cstheme="majorHAnsi"/>
           <w:color w:val="FFFFFF" w:themeColor="background1"/>
           <w:sz w:val="72"/>
           <w:szCs w:val="72"/>
@@ -140,7 +218,6 @@
           <w:docPartUnique/>
         </w:docPartObj>
       </w:sdtPr>
-      <w:sdtEndPr/>
       <w:sdtContent>
         <w:p>
           <w:pPr>
@@ -180,7 +257,7 @@
           <w:r>
             <w:fldChar w:fldCharType="separate"/>
           </w:r>
-          <w:hyperlink w:anchor="_Toc179806534" w:history="1">
+          <w:hyperlink w:anchor="_Toc179816430" w:history="1">
             <w:r>
               <w:rPr>
                 <w:rStyle w:val="Hyperlink"/>
@@ -230,7 +307,7 @@
                 <w:noProof/>
                 <w:webHidden/>
               </w:rPr>
-              <w:instrText xml:space="preserve"> PAGEREF _Toc179806534 \h </w:instrText>
+              <w:instrText xml:space="preserve"> PAGEREF _Toc179816430 \h </w:instrText>
             </w:r>
             <w:r>
               <w:rPr>
@@ -250,7 +327,7 @@
                 <w:noProof/>
                 <w:webHidden/>
               </w:rPr>
-              <w:t>2</w:t>
+              <w:t>3</w:t>
             </w:r>
             <w:r>
               <w:rPr>
@@ -280,7 +357,7 @@
               <w14:ligatures w14:val="standardContextual"/>
             </w:rPr>
           </w:pPr>
-          <w:hyperlink w:anchor="_Toc179806535" w:history="1">
+          <w:hyperlink w:anchor="_Toc179816431" w:history="1">
             <w:r>
               <w:rPr>
                 <w:rStyle w:val="Hyperlink"/>
@@ -330,7 +407,7 @@
                 <w:noProof/>
                 <w:webHidden/>
               </w:rPr>
-              <w:instrText xml:space="preserve"> PAGEREF _Toc179806535 \h </w:instrText>
+              <w:instrText xml:space="preserve"> PAGEREF _Toc179816431 \h </w:instrText>
             </w:r>
             <w:r>
               <w:rPr>
@@ -350,7 +427,7 @@
                 <w:noProof/>
                 <w:webHidden/>
               </w:rPr>
-              <w:t>2</w:t>
+              <w:t>3</w:t>
             </w:r>
             <w:r>
               <w:rPr>
@@ -380,7 +457,7 @@
               <w14:ligatures w14:val="standardContextual"/>
             </w:rPr>
           </w:pPr>
-          <w:hyperlink w:anchor="_Toc179806536" w:history="1">
+          <w:hyperlink w:anchor="_Toc179816432" w:history="1">
             <w:r>
               <w:rPr>
                 <w:rStyle w:val="Hyperlink"/>
@@ -430,7 +507,7 @@
                 <w:noProof/>
                 <w:webHidden/>
               </w:rPr>
-              <w:instrText xml:space="preserve"> PAGEREF _Toc179806536 \h </w:instrText>
+              <w:instrText xml:space="preserve"> PAGEREF _Toc179816432 \h </w:instrText>
             </w:r>
             <w:r>
               <w:rPr>
@@ -482,7 +559,7 @@
               <w14:ligatures w14:val="standardContextual"/>
             </w:rPr>
           </w:pPr>
-          <w:hyperlink w:anchor="_Toc179806537" w:history="1">
+          <w:hyperlink w:anchor="_Toc179816433" w:history="1">
             <w:r>
               <w:rPr>
                 <w:rStyle w:val="Hyperlink"/>
@@ -534,7 +611,7 @@
                 <w:noProof/>
                 <w:webHidden/>
               </w:rPr>
-              <w:instrText xml:space="preserve"> PAGEREF _Toc179806537 \h </w:instrText>
+              <w:instrText xml:space="preserve"> PAGEREF _Toc179816433 \h </w:instrText>
             </w:r>
             <w:r>
               <w:rPr>
@@ -554,7 +631,7 @@
                 <w:noProof/>
                 <w:webHidden/>
               </w:rPr>
-              <w:t>1</w:t>
+              <w:t>4</w:t>
             </w:r>
             <w:r>
               <w:rPr>
@@ -584,7 +661,7 @@
               <w14:ligatures w14:val="standardContextual"/>
             </w:rPr>
           </w:pPr>
-          <w:hyperlink w:anchor="_Toc179806538" w:history="1">
+          <w:hyperlink w:anchor="_Toc179816434" w:history="1">
             <w:r>
               <w:rPr>
                 <w:rStyle w:val="Hyperlink"/>
@@ -634,7 +711,7 @@
                 <w:noProof/>
                 <w:webHidden/>
               </w:rPr>
-              <w:instrText xml:space="preserve"> PAGEREF _Toc179806538 \h </w:instrText>
+              <w:instrText xml:space="preserve"> PAGEREF _Toc179816434 \h </w:instrText>
             </w:r>
             <w:r>
               <w:rPr>
@@ -654,7 +731,7 @@
                 <w:noProof/>
                 <w:webHidden/>
               </w:rPr>
-              <w:t>1</w:t>
+              <w:t>4</w:t>
             </w:r>
             <w:r>
               <w:rPr>
@@ -684,7 +761,7 @@
               <w14:ligatures w14:val="standardContextual"/>
             </w:rPr>
           </w:pPr>
-          <w:hyperlink w:anchor="_Toc179806539" w:history="1">
+          <w:hyperlink w:anchor="_Toc179816435" w:history="1">
             <w:r>
               <w:rPr>
                 <w:rStyle w:val="Hyperlink"/>
@@ -734,7 +811,7 @@
                 <w:noProof/>
                 <w:webHidden/>
               </w:rPr>
-              <w:instrText xml:space="preserve"> PAGEREF _Toc179806539 \h </w:instrText>
+              <w:instrText xml:space="preserve"> PAGEREF _Toc179816435 \h </w:instrText>
             </w:r>
             <w:r>
               <w:rPr>
@@ -754,7 +831,7 @@
                 <w:noProof/>
                 <w:webHidden/>
               </w:rPr>
-              <w:t>2</w:t>
+              <w:t>5</w:t>
             </w:r>
             <w:r>
               <w:rPr>
@@ -784,7 +861,7 @@
               <w14:ligatures w14:val="standardContextual"/>
             </w:rPr>
           </w:pPr>
-          <w:hyperlink w:anchor="_Toc179806540" w:history="1">
+          <w:hyperlink w:anchor="_Toc179816436" w:history="1">
             <w:r>
               <w:rPr>
                 <w:rStyle w:val="Hyperlink"/>
@@ -834,7 +911,7 @@
                 <w:noProof/>
                 <w:webHidden/>
               </w:rPr>
-              <w:instrText xml:space="preserve"> PAGEREF _Toc179806540 \h </w:instrText>
+              <w:instrText xml:space="preserve"> PAGEREF _Toc179816436 \h </w:instrText>
             </w:r>
             <w:r>
               <w:rPr>
@@ -854,7 +931,7 @@
                 <w:noProof/>
                 <w:webHidden/>
               </w:rPr>
-              <w:t>2</w:t>
+              <w:t>5</w:t>
             </w:r>
             <w:r>
               <w:rPr>
@@ -886,7 +963,7 @@
               <w14:ligatures w14:val="standardContextual"/>
             </w:rPr>
           </w:pPr>
-          <w:hyperlink w:anchor="_Toc179806541" w:history="1">
+          <w:hyperlink w:anchor="_Toc179816437" w:history="1">
             <w:r>
               <w:rPr>
                 <w:rStyle w:val="Hyperlink"/>
@@ -938,7 +1015,7 @@
                 <w:noProof/>
                 <w:webHidden/>
               </w:rPr>
-              <w:instrText xml:space="preserve"> PAGEREF _Toc179806541 \h </w:instrText>
+              <w:instrText xml:space="preserve"> PAGEREF _Toc179816437 \h </w:instrText>
             </w:r>
             <w:r>
               <w:rPr>
@@ -958,7 +1035,7 @@
                 <w:noProof/>
                 <w:webHidden/>
               </w:rPr>
-              <w:t>2</w:t>
+              <w:t>5</w:t>
             </w:r>
             <w:r>
               <w:rPr>
@@ -988,7 +1065,7 @@
               <w14:ligatures w14:val="standardContextual"/>
             </w:rPr>
           </w:pPr>
-          <w:hyperlink w:anchor="_Toc179806542" w:history="1">
+          <w:hyperlink w:anchor="_Toc179816438" w:history="1">
             <w:r>
               <w:rPr>
                 <w:rStyle w:val="Hyperlink"/>
@@ -1038,7 +1115,7 @@
                 <w:noProof/>
                 <w:webHidden/>
               </w:rPr>
-              <w:instrText xml:space="preserve"> PAGEREF _Toc179806542 \h </w:instrText>
+              <w:instrText xml:space="preserve"> PAGEREF _Toc179816438 \h </w:instrText>
             </w:r>
             <w:r>
               <w:rPr>
@@ -1058,7 +1135,7 @@
                 <w:noProof/>
                 <w:webHidden/>
               </w:rPr>
-              <w:t>2</w:t>
+              <w:t>5</w:t>
             </w:r>
             <w:r>
               <w:rPr>
@@ -1089,7 +1166,7 @@
               <w14:ligatures w14:val="standardContextual"/>
             </w:rPr>
           </w:pPr>
-          <w:hyperlink w:anchor="_Toc179806543" w:history="1">
+          <w:hyperlink w:anchor="_Toc179816439" w:history="1">
             <w:r>
               <w:rPr>
                 <w:rStyle w:val="Hyperlink"/>
@@ -1138,7 +1215,7 @@
                 <w:noProof/>
                 <w:webHidden/>
               </w:rPr>
-              <w:instrText xml:space="preserve"> PAGEREF _Toc179806543 \h </w:instrText>
+              <w:instrText xml:space="preserve"> PAGEREF _Toc179816439 \h </w:instrText>
             </w:r>
             <w:r>
               <w:rPr>
@@ -1158,7 +1235,7 @@
                 <w:noProof/>
                 <w:webHidden/>
               </w:rPr>
-              <w:t>2</w:t>
+              <w:t>5</w:t>
             </w:r>
             <w:r>
               <w:rPr>
@@ -1189,7 +1266,7 @@
               <w14:ligatures w14:val="standardContextual"/>
             </w:rPr>
           </w:pPr>
-          <w:hyperlink w:anchor="_Toc179806544" w:history="1">
+          <w:hyperlink w:anchor="_Toc179816440" w:history="1">
             <w:r>
               <w:rPr>
                 <w:rStyle w:val="Hyperlink"/>
@@ -1238,7 +1315,7 @@
                 <w:noProof/>
                 <w:webHidden/>
               </w:rPr>
-              <w:instrText xml:space="preserve"> PAGEREF _Toc179806544 \h </w:instrText>
+              <w:instrText xml:space="preserve"> PAGEREF _Toc179816440 \h </w:instrText>
             </w:r>
             <w:r>
               <w:rPr>
@@ -1258,7 +1335,7 @@
                 <w:noProof/>
                 <w:webHidden/>
               </w:rPr>
-              <w:t>4</w:t>
+              <w:t>7</w:t>
             </w:r>
             <w:r>
               <w:rPr>
@@ -1289,7 +1366,7 @@
               <w14:ligatures w14:val="standardContextual"/>
             </w:rPr>
           </w:pPr>
-          <w:hyperlink w:anchor="_Toc179806545" w:history="1">
+          <w:hyperlink w:anchor="_Toc179816441" w:history="1">
             <w:r>
               <w:rPr>
                 <w:rStyle w:val="Hyperlink"/>
@@ -1338,7 +1415,7 @@
                 <w:noProof/>
                 <w:webHidden/>
               </w:rPr>
-              <w:instrText xml:space="preserve"> PAGEREF _Toc179806545 \h </w:instrText>
+              <w:instrText xml:space="preserve"> PAGEREF _Toc179816441 \h </w:instrText>
             </w:r>
             <w:r>
               <w:rPr>
@@ -1358,7 +1435,7 @@
                 <w:noProof/>
                 <w:webHidden/>
               </w:rPr>
-              <w:t>5</w:t>
+              <w:t>8</w:t>
             </w:r>
             <w:r>
               <w:rPr>
@@ -1389,7 +1466,7 @@
               <w14:ligatures w14:val="standardContextual"/>
             </w:rPr>
           </w:pPr>
-          <w:hyperlink w:anchor="_Toc179806546" w:history="1">
+          <w:hyperlink w:anchor="_Toc179816442" w:history="1">
             <w:r>
               <w:rPr>
                 <w:rStyle w:val="Hyperlink"/>
@@ -1438,7 +1515,7 @@
                 <w:noProof/>
                 <w:webHidden/>
               </w:rPr>
-              <w:instrText xml:space="preserve"> PAGEREF _Toc179806546 \h </w:instrText>
+              <w:instrText xml:space="preserve"> PAGEREF _Toc179816442 \h </w:instrText>
             </w:r>
             <w:r>
               <w:rPr>
@@ -1458,7 +1535,7 @@
                 <w:noProof/>
                 <w:webHidden/>
               </w:rPr>
-              <w:t>6</w:t>
+              <w:t>9</w:t>
             </w:r>
             <w:r>
               <w:rPr>
@@ -1489,7 +1566,7 @@
               <w14:ligatures w14:val="standardContextual"/>
             </w:rPr>
           </w:pPr>
-          <w:hyperlink w:anchor="_Toc179806547" w:history="1">
+          <w:hyperlink w:anchor="_Toc179816443" w:history="1">
             <w:r>
               <w:rPr>
                 <w:rStyle w:val="Hyperlink"/>
@@ -1538,7 +1615,7 @@
                 <w:noProof/>
                 <w:webHidden/>
               </w:rPr>
-              <w:instrText xml:space="preserve"> PAGEREF _Toc179806547 \h </w:instrText>
+              <w:instrText xml:space="preserve"> PAGEREF _Toc179816443 \h </w:instrText>
             </w:r>
             <w:r>
               <w:rPr>
@@ -1558,7 +1635,7 @@
                 <w:noProof/>
                 <w:webHidden/>
               </w:rPr>
-              <w:t>8</w:t>
+              <w:t>11</w:t>
             </w:r>
             <w:r>
               <w:rPr>
@@ -1589,7 +1666,7 @@
               <w14:ligatures w14:val="standardContextual"/>
             </w:rPr>
           </w:pPr>
-          <w:hyperlink w:anchor="_Toc179806548" w:history="1">
+          <w:hyperlink w:anchor="_Toc179816444" w:history="1">
             <w:r>
               <w:rPr>
                 <w:rStyle w:val="Hyperlink"/>
@@ -1638,7 +1715,7 @@
                 <w:noProof/>
                 <w:webHidden/>
               </w:rPr>
-              <w:instrText xml:space="preserve"> PAGEREF _Toc179806548 \h </w:instrText>
+              <w:instrText xml:space="preserve"> PAGEREF _Toc179816444 \h </w:instrText>
             </w:r>
             <w:r>
               <w:rPr>
@@ -1658,7 +1735,7 @@
                 <w:noProof/>
                 <w:webHidden/>
               </w:rPr>
-              <w:t>9</w:t>
+              <w:t>12</w:t>
             </w:r>
             <w:r>
               <w:rPr>
@@ -1689,7 +1766,7 @@
               <w14:ligatures w14:val="standardContextual"/>
             </w:rPr>
           </w:pPr>
-          <w:hyperlink w:anchor="_Toc179806549" w:history="1">
+          <w:hyperlink w:anchor="_Toc179816445" w:history="1">
             <w:r>
               <w:rPr>
                 <w:rStyle w:val="Hyperlink"/>
@@ -1738,7 +1815,7 @@
                 <w:noProof/>
                 <w:webHidden/>
               </w:rPr>
-              <w:instrText xml:space="preserve"> PAGEREF _Toc179806549 \h </w:instrText>
+              <w:instrText xml:space="preserve"> PAGEREF _Toc179816445 \h </w:instrText>
             </w:r>
             <w:r>
               <w:rPr>
@@ -1758,7 +1835,7 @@
                 <w:noProof/>
                 <w:webHidden/>
               </w:rPr>
-              <w:t>10</w:t>
+              <w:t>13</w:t>
             </w:r>
             <w:r>
               <w:rPr>
@@ -1788,7 +1865,7 @@
               <w14:ligatures w14:val="standardContextual"/>
             </w:rPr>
           </w:pPr>
-          <w:hyperlink w:anchor="_Toc179806550" w:history="1">
+          <w:hyperlink w:anchor="_Toc179816446" w:history="1">
             <w:r>
               <w:rPr>
                 <w:rStyle w:val="Hyperlink"/>
@@ -1838,7 +1915,7 @@
                 <w:noProof/>
                 <w:webHidden/>
               </w:rPr>
-              <w:instrText xml:space="preserve"> PAGEREF _Toc179806550 \h </w:instrText>
+              <w:instrText xml:space="preserve"> PAGEREF _Toc179816446 \h </w:instrText>
             </w:r>
             <w:r>
               <w:rPr>
@@ -1858,7 +1935,7 @@
                 <w:noProof/>
                 <w:webHidden/>
               </w:rPr>
-              <w:t>11</w:t>
+              <w:t>14</w:t>
             </w:r>
             <w:r>
               <w:rPr>
@@ -1888,7 +1965,7 @@
               <w14:ligatures w14:val="standardContextual"/>
             </w:rPr>
           </w:pPr>
-          <w:hyperlink w:anchor="_Toc179806551" w:history="1">
+          <w:hyperlink w:anchor="_Toc179816447" w:history="1">
             <w:r>
               <w:rPr>
                 <w:rStyle w:val="Hyperlink"/>
@@ -1938,7 +2015,7 @@
                 <w:noProof/>
                 <w:webHidden/>
               </w:rPr>
-              <w:instrText xml:space="preserve"> PAGEREF _Toc179806551 \h </w:instrText>
+              <w:instrText xml:space="preserve"> PAGEREF _Toc179816447 \h </w:instrText>
             </w:r>
             <w:r>
               <w:rPr>
@@ -1958,7 +2035,7 @@
                 <w:noProof/>
                 <w:webHidden/>
               </w:rPr>
-              <w:t>12</w:t>
+              <w:t>15</w:t>
             </w:r>
             <w:r>
               <w:rPr>
@@ -1988,7 +2065,7 @@
               <w14:ligatures w14:val="standardContextual"/>
             </w:rPr>
           </w:pPr>
-          <w:hyperlink w:anchor="_Toc179806552" w:history="1">
+          <w:hyperlink w:anchor="_Toc179816448" w:history="1">
             <w:r>
               <w:rPr>
                 <w:rStyle w:val="Hyperlink"/>
@@ -2038,7 +2115,7 @@
                 <w:noProof/>
                 <w:webHidden/>
               </w:rPr>
-              <w:instrText xml:space="preserve"> PAGEREF _Toc179806552 \h </w:instrText>
+              <w:instrText xml:space="preserve"> PAGEREF _Toc179816448 \h </w:instrText>
             </w:r>
             <w:r>
               <w:rPr>
@@ -2058,7 +2135,7 @@
                 <w:noProof/>
                 <w:webHidden/>
               </w:rPr>
-              <w:t>13</w:t>
+              <w:t>16</w:t>
             </w:r>
             <w:r>
               <w:rPr>
@@ -2088,7 +2165,7 @@
               <w14:ligatures w14:val="standardContextual"/>
             </w:rPr>
           </w:pPr>
-          <w:hyperlink w:anchor="_Toc179806553" w:history="1">
+          <w:hyperlink w:anchor="_Toc179816449" w:history="1">
             <w:r>
               <w:rPr>
                 <w:rStyle w:val="Hyperlink"/>
@@ -2138,7 +2215,7 @@
                 <w:noProof/>
                 <w:webHidden/>
               </w:rPr>
-              <w:instrText xml:space="preserve"> PAGEREF _Toc179806553 \h </w:instrText>
+              <w:instrText xml:space="preserve"> PAGEREF _Toc179816449 \h </w:instrText>
             </w:r>
             <w:r>
               <w:rPr>
@@ -2158,7 +2235,7 @@
                 <w:noProof/>
                 <w:webHidden/>
               </w:rPr>
-              <w:t>14</w:t>
+              <w:t>17</w:t>
             </w:r>
             <w:r>
               <w:rPr>
@@ -2189,7 +2266,7 @@
               <w14:ligatures w14:val="standardContextual"/>
             </w:rPr>
           </w:pPr>
-          <w:hyperlink w:anchor="_Toc179806554" w:history="1">
+          <w:hyperlink w:anchor="_Toc179816450" w:history="1">
             <w:r>
               <w:rPr>
                 <w:rStyle w:val="Hyperlink"/>
@@ -2238,7 +2315,7 @@
                 <w:noProof/>
                 <w:webHidden/>
               </w:rPr>
-              <w:instrText xml:space="preserve"> PAGEREF _Toc179806554 \h </w:instrText>
+              <w:instrText xml:space="preserve"> PAGEREF _Toc179816450 \h </w:instrText>
             </w:r>
             <w:r>
               <w:rPr>
@@ -2258,7 +2335,7 @@
                 <w:noProof/>
                 <w:webHidden/>
               </w:rPr>
-              <w:t>14</w:t>
+              <w:t>17</w:t>
             </w:r>
             <w:r>
               <w:rPr>
@@ -2289,7 +2366,7 @@
               <w14:ligatures w14:val="standardContextual"/>
             </w:rPr>
           </w:pPr>
-          <w:hyperlink w:anchor="_Toc179806555" w:history="1">
+          <w:hyperlink w:anchor="_Toc179816451" w:history="1">
             <w:r>
               <w:rPr>
                 <w:rStyle w:val="Hyperlink"/>
@@ -2338,7 +2415,7 @@
                 <w:noProof/>
                 <w:webHidden/>
               </w:rPr>
-              <w:instrText xml:space="preserve"> PAGEREF _Toc179806555 \h </w:instrText>
+              <w:instrText xml:space="preserve"> PAGEREF _Toc179816451 \h </w:instrText>
             </w:r>
             <w:r>
               <w:rPr>
@@ -2358,7 +2435,7 @@
                 <w:noProof/>
                 <w:webHidden/>
               </w:rPr>
-              <w:t>14</w:t>
+              <w:t>17</w:t>
             </w:r>
             <w:r>
               <w:rPr>
@@ -2390,7 +2467,7 @@
               <w14:ligatures w14:val="standardContextual"/>
             </w:rPr>
           </w:pPr>
-          <w:hyperlink w:anchor="_Toc179806556" w:history="1">
+          <w:hyperlink w:anchor="_Toc179816452" w:history="1">
             <w:r>
               <w:rPr>
                 <w:rStyle w:val="Hyperlink"/>
@@ -2442,7 +2519,7 @@
                 <w:noProof/>
                 <w:webHidden/>
               </w:rPr>
-              <w:instrText xml:space="preserve"> PAGEREF _Toc179806556 \h </w:instrText>
+              <w:instrText xml:space="preserve"> PAGEREF _Toc179816452 \h </w:instrText>
             </w:r>
             <w:r>
               <w:rPr>
@@ -2462,7 +2539,7 @@
                 <w:noProof/>
                 <w:webHidden/>
               </w:rPr>
-              <w:t>14</w:t>
+              <w:t>17</w:t>
             </w:r>
             <w:r>
               <w:rPr>
@@ -2492,7 +2569,7 @@
               <w14:ligatures w14:val="standardContextual"/>
             </w:rPr>
           </w:pPr>
-          <w:hyperlink w:anchor="_Toc179806557" w:history="1">
+          <w:hyperlink w:anchor="_Toc179816453" w:history="1">
             <w:r>
               <w:rPr>
                 <w:rStyle w:val="Hyperlink"/>
@@ -2542,7 +2619,7 @@
                 <w:noProof/>
                 <w:webHidden/>
               </w:rPr>
-              <w:instrText xml:space="preserve"> PAGEREF _Toc179806557 \h </w:instrText>
+              <w:instrText xml:space="preserve"> PAGEREF _Toc179816453 \h </w:instrText>
             </w:r>
             <w:r>
               <w:rPr>
@@ -2562,7 +2639,7 @@
                 <w:noProof/>
                 <w:webHidden/>
               </w:rPr>
-              <w:t>14</w:t>
+              <w:t>17</w:t>
             </w:r>
             <w:r>
               <w:rPr>
@@ -2593,7 +2670,7 @@
               <w14:ligatures w14:val="standardContextual"/>
             </w:rPr>
           </w:pPr>
-          <w:hyperlink w:anchor="_Toc179806558" w:history="1">
+          <w:hyperlink w:anchor="_Toc179816454" w:history="1">
             <w:r>
               <w:rPr>
                 <w:rStyle w:val="Hyperlink"/>
@@ -2644,7 +2721,7 @@
                 <w:noProof/>
                 <w:webHidden/>
               </w:rPr>
-              <w:instrText xml:space="preserve"> PAGEREF _Toc179806558 \h </w:instrText>
+              <w:instrText xml:space="preserve"> PAGEREF _Toc179816454 \h </w:instrText>
             </w:r>
             <w:r>
               <w:rPr>
@@ -2664,7 +2741,7 @@
                 <w:noProof/>
                 <w:webHidden/>
               </w:rPr>
-              <w:t>14</w:t>
+              <w:t>17</w:t>
             </w:r>
             <w:r>
               <w:rPr>
@@ -2695,7 +2772,7 @@
               <w14:ligatures w14:val="standardContextual"/>
             </w:rPr>
           </w:pPr>
-          <w:hyperlink w:anchor="_Toc179806559" w:history="1">
+          <w:hyperlink w:anchor="_Toc179816455" w:history="1">
             <w:r>
               <w:rPr>
                 <w:rStyle w:val="Hyperlink"/>
@@ -2746,7 +2823,7 @@
                 <w:noProof/>
                 <w:webHidden/>
               </w:rPr>
-              <w:instrText xml:space="preserve"> PAGEREF _Toc179806559 \h </w:instrText>
+              <w:instrText xml:space="preserve"> PAGEREF _Toc179816455 \h </w:instrText>
             </w:r>
             <w:r>
               <w:rPr>
@@ -2766,7 +2843,7 @@
                 <w:noProof/>
                 <w:webHidden/>
               </w:rPr>
-              <w:t>15</w:t>
+              <w:t>18</w:t>
             </w:r>
             <w:r>
               <w:rPr>
@@ -2797,7 +2874,7 @@
               <w14:ligatures w14:val="standardContextual"/>
             </w:rPr>
           </w:pPr>
-          <w:hyperlink w:anchor="_Toc179806560" w:history="1">
+          <w:hyperlink w:anchor="_Toc179816456" w:history="1">
             <w:r>
               <w:rPr>
                 <w:rStyle w:val="Hyperlink"/>
@@ -2848,7 +2925,7 @@
                 <w:noProof/>
                 <w:webHidden/>
               </w:rPr>
-              <w:instrText xml:space="preserve"> PAGEREF _Toc179806560 \h </w:instrText>
+              <w:instrText xml:space="preserve"> PAGEREF _Toc179816456 \h </w:instrText>
             </w:r>
             <w:r>
               <w:rPr>
@@ -2868,7 +2945,7 @@
                 <w:noProof/>
                 <w:webHidden/>
               </w:rPr>
-              <w:t>15</w:t>
+              <w:t>18</w:t>
             </w:r>
             <w:r>
               <w:rPr>
@@ -2899,7 +2976,7 @@
               <w14:ligatures w14:val="standardContextual"/>
             </w:rPr>
           </w:pPr>
-          <w:hyperlink w:anchor="_Toc179806561" w:history="1">
+          <w:hyperlink w:anchor="_Toc179816457" w:history="1">
             <w:r>
               <w:rPr>
                 <w:rStyle w:val="Hyperlink"/>
@@ -2950,7 +3027,7 @@
                 <w:noProof/>
                 <w:webHidden/>
               </w:rPr>
-              <w:instrText xml:space="preserve"> PAGEREF _Toc179806561 \h </w:instrText>
+              <w:instrText xml:space="preserve"> PAGEREF _Toc179816457 \h </w:instrText>
             </w:r>
             <w:r>
               <w:rPr>
@@ -2970,7 +3047,7 @@
                 <w:noProof/>
                 <w:webHidden/>
               </w:rPr>
-              <w:t>15</w:t>
+              <w:t>18</w:t>
             </w:r>
             <w:r>
               <w:rPr>
@@ -3000,7 +3077,7 @@
               <w14:ligatures w14:val="standardContextual"/>
             </w:rPr>
           </w:pPr>
-          <w:hyperlink w:anchor="_Toc179806562" w:history="1">
+          <w:hyperlink w:anchor="_Toc179816458" w:history="1">
             <w:r>
               <w:rPr>
                 <w:rStyle w:val="Hyperlink"/>
@@ -3050,7 +3127,7 @@
                 <w:noProof/>
                 <w:webHidden/>
               </w:rPr>
-              <w:instrText xml:space="preserve"> PAGEREF _Toc179806562 \h </w:instrText>
+              <w:instrText xml:space="preserve"> PAGEREF _Toc179816458 \h </w:instrText>
             </w:r>
             <w:r>
               <w:rPr>
@@ -3070,7 +3147,7 @@
                 <w:noProof/>
                 <w:webHidden/>
               </w:rPr>
-              <w:t>16</w:t>
+              <w:t>19</w:t>
             </w:r>
             <w:r>
               <w:rPr>
@@ -3100,7 +3177,7 @@
               <w14:ligatures w14:val="standardContextual"/>
             </w:rPr>
           </w:pPr>
-          <w:hyperlink w:anchor="_Toc179806563" w:history="1">
+          <w:hyperlink w:anchor="_Toc179816459" w:history="1">
             <w:r>
               <w:rPr>
                 <w:rStyle w:val="Hyperlink"/>
@@ -3148,7 +3225,7 @@
                 <w:noProof/>
                 <w:webHidden/>
               </w:rPr>
-              <w:instrText xml:space="preserve"> PAGEREF _Toc179806563 \h </w:instrText>
+              <w:instrText xml:space="preserve"> PAGEREF _Toc179816459 \h </w:instrText>
             </w:r>
             <w:r>
               <w:rPr>
@@ -3168,7 +3245,7 @@
                 <w:noProof/>
                 <w:webHidden/>
               </w:rPr>
-              <w:t>16</w:t>
+              <w:t>19</w:t>
             </w:r>
             <w:r>
               <w:rPr>
@@ -3199,7 +3276,7 @@
               <w14:ligatures w14:val="standardContextual"/>
             </w:rPr>
           </w:pPr>
-          <w:hyperlink w:anchor="_Toc179806564" w:history="1">
+          <w:hyperlink w:anchor="_Toc179816460" w:history="1">
             <w:r>
               <w:rPr>
                 <w:rStyle w:val="Hyperlink"/>
@@ -3248,7 +3325,7 @@
                 <w:noProof/>
                 <w:webHidden/>
               </w:rPr>
-              <w:instrText xml:space="preserve"> PAGEREF _Toc179806564 \h </w:instrText>
+              <w:instrText xml:space="preserve"> PAGEREF _Toc179816460 \h </w:instrText>
             </w:r>
             <w:r>
               <w:rPr>
@@ -3268,7 +3345,7 @@
                 <w:noProof/>
                 <w:webHidden/>
               </w:rPr>
-              <w:t>16</w:t>
+              <w:t>19</w:t>
             </w:r>
             <w:r>
               <w:rPr>
@@ -3299,7 +3376,7 @@
               <w14:ligatures w14:val="standardContextual"/>
             </w:rPr>
           </w:pPr>
-          <w:hyperlink w:anchor="_Toc179806565" w:history="1">
+          <w:hyperlink w:anchor="_Toc179816461" w:history="1">
             <w:r>
               <w:rPr>
                 <w:rStyle w:val="Hyperlink"/>
@@ -3348,7 +3425,7 @@
                 <w:noProof/>
                 <w:webHidden/>
               </w:rPr>
-              <w:instrText xml:space="preserve"> PAGEREF _Toc179806565 \h </w:instrText>
+              <w:instrText xml:space="preserve"> PAGEREF _Toc179816461 \h </w:instrText>
             </w:r>
             <w:r>
               <w:rPr>
@@ -3368,7 +3445,7 @@
                 <w:noProof/>
                 <w:webHidden/>
               </w:rPr>
-              <w:t>17</w:t>
+              <w:t>20</w:t>
             </w:r>
             <w:r>
               <w:rPr>
@@ -3400,7 +3477,7 @@
               <w14:ligatures w14:val="standardContextual"/>
             </w:rPr>
           </w:pPr>
-          <w:hyperlink w:anchor="_Toc179806566" w:history="1">
+          <w:hyperlink w:anchor="_Toc179816462" w:history="1">
             <w:r>
               <w:rPr>
                 <w:rStyle w:val="Hyperlink"/>
@@ -3452,7 +3529,7 @@
                 <w:noProof/>
                 <w:webHidden/>
               </w:rPr>
-              <w:instrText xml:space="preserve"> PAGEREF _Toc179806566 \h </w:instrText>
+              <w:instrText xml:space="preserve"> PAGEREF _Toc179816462 \h </w:instrText>
             </w:r>
             <w:r>
               <w:rPr>
@@ -3472,7 +3549,7 @@
                 <w:noProof/>
                 <w:webHidden/>
               </w:rPr>
-              <w:t>18</w:t>
+              <w:t>21</w:t>
             </w:r>
             <w:r>
               <w:rPr>
@@ -3502,7 +3579,7 @@
               <w14:ligatures w14:val="standardContextual"/>
             </w:rPr>
           </w:pPr>
-          <w:hyperlink w:anchor="_Toc179806567" w:history="1">
+          <w:hyperlink w:anchor="_Toc179816463" w:history="1">
             <w:r>
               <w:rPr>
                 <w:rStyle w:val="Hyperlink"/>
@@ -3552,7 +3629,7 @@
                 <w:noProof/>
                 <w:webHidden/>
               </w:rPr>
-              <w:instrText xml:space="preserve"> PAGEREF _Toc179806567 \h </w:instrText>
+              <w:instrText xml:space="preserve"> PAGEREF _Toc179816463 \h </w:instrText>
             </w:r>
             <w:r>
               <w:rPr>
@@ -3572,7 +3649,7 @@
                 <w:noProof/>
                 <w:webHidden/>
               </w:rPr>
-              <w:t>18</w:t>
+              <w:t>21</w:t>
             </w:r>
             <w:r>
               <w:rPr>
@@ -3602,7 +3679,7 @@
               <w14:ligatures w14:val="standardContextual"/>
             </w:rPr>
           </w:pPr>
-          <w:hyperlink w:anchor="_Toc179806568" w:history="1">
+          <w:hyperlink w:anchor="_Toc179816464" w:history="1">
             <w:r>
               <w:rPr>
                 <w:rStyle w:val="Hyperlink"/>
@@ -3652,7 +3729,7 @@
                 <w:noProof/>
                 <w:webHidden/>
               </w:rPr>
-              <w:instrText xml:space="preserve"> PAGEREF _Toc179806568 \h </w:instrText>
+              <w:instrText xml:space="preserve"> PAGEREF _Toc179816464 \h </w:instrText>
             </w:r>
             <w:r>
               <w:rPr>
@@ -3672,7 +3749,7 @@
                 <w:noProof/>
                 <w:webHidden/>
               </w:rPr>
-              <w:t>20</w:t>
+              <w:t>23</w:t>
             </w:r>
             <w:r>
               <w:rPr>
@@ -3702,7 +3779,7 @@
               <w14:ligatures w14:val="standardContextual"/>
             </w:rPr>
           </w:pPr>
-          <w:hyperlink w:anchor="_Toc179806569" w:history="1">
+          <w:hyperlink w:anchor="_Toc179816465" w:history="1">
             <w:r>
               <w:rPr>
                 <w:rStyle w:val="Hyperlink"/>
@@ -3752,7 +3829,7 @@
                 <w:noProof/>
                 <w:webHidden/>
               </w:rPr>
-              <w:instrText xml:space="preserve"> PAGEREF _Toc179806569 \h </w:instrText>
+              <w:instrText xml:space="preserve"> PAGEREF _Toc179816465 \h </w:instrText>
             </w:r>
             <w:r>
               <w:rPr>
@@ -3772,7 +3849,7 @@
                 <w:noProof/>
                 <w:webHidden/>
               </w:rPr>
-              <w:t>20</w:t>
+              <w:t>23</w:t>
             </w:r>
             <w:r>
               <w:rPr>
@@ -3802,7 +3879,7 @@
               <w14:ligatures w14:val="standardContextual"/>
             </w:rPr>
           </w:pPr>
-          <w:hyperlink w:anchor="_Toc179806570" w:history="1">
+          <w:hyperlink w:anchor="_Toc179816466" w:history="1">
             <w:r>
               <w:rPr>
                 <w:rStyle w:val="Hyperlink"/>
@@ -3852,7 +3929,7 @@
                 <w:noProof/>
                 <w:webHidden/>
               </w:rPr>
-              <w:instrText xml:space="preserve"> PAGEREF _Toc179806570 \h </w:instrText>
+              <w:instrText xml:space="preserve"> PAGEREF _Toc179816466 \h </w:instrText>
             </w:r>
             <w:r>
               <w:rPr>
@@ -3872,7 +3949,7 @@
                 <w:noProof/>
                 <w:webHidden/>
               </w:rPr>
-              <w:t>21</w:t>
+              <w:t>24</w:t>
             </w:r>
             <w:r>
               <w:rPr>
@@ -3904,7 +3981,7 @@
               <w14:ligatures w14:val="standardContextual"/>
             </w:rPr>
           </w:pPr>
-          <w:hyperlink w:anchor="_Toc179806571" w:history="1">
+          <w:hyperlink w:anchor="_Toc179816467" w:history="1">
             <w:r>
               <w:rPr>
                 <w:rStyle w:val="Hyperlink"/>
@@ -3956,7 +4033,7 @@
                 <w:noProof/>
                 <w:webHidden/>
               </w:rPr>
-              <w:instrText xml:space="preserve"> PAGEREF _Toc179806571 \h </w:instrText>
+              <w:instrText xml:space="preserve"> PAGEREF _Toc179816467 \h </w:instrText>
             </w:r>
             <w:r>
               <w:rPr>
@@ -3976,7 +4053,303 @@
                 <w:noProof/>
                 <w:webHidden/>
               </w:rPr>
-              <w:t>22</w:t>
+              <w:t>25</w:t>
+            </w:r>
+            <w:r>
+              <w:rPr>
+                <w:noProof/>
+                <w:webHidden/>
+              </w:rPr>
+              <w:fldChar w:fldCharType="end"/>
+            </w:r>
+          </w:hyperlink>
+        </w:p>
+        <w:p>
+          <w:pPr>
+            <w:pStyle w:val="TOC2"/>
+            <w:tabs>
+              <w:tab w:val="left" w:pos="800"/>
+              <w:tab w:val="right" w:leader="dot" w:pos="9908"/>
+            </w:tabs>
+            <w:rPr>
+              <w:rFonts w:eastAsiaTheme="minorEastAsia" w:cstheme="minorBidi"/>
+              <w:smallCaps w:val="0"/>
+              <w:noProof/>
+              <w:color w:val="auto"/>
+              <w:kern w:val="2"/>
+              <w:sz w:val="24"/>
+              <w:szCs w:val="24"/>
+              <w:lang w:val="en-IN" w:eastAsia="en-IN"/>
+              <w14:ligatures w14:val="standardContextual"/>
+            </w:rPr>
+          </w:pPr>
+          <w:hyperlink w:anchor="_Toc179816468" w:history="1">
+            <w:r>
+              <w:rPr>
+                <w:rStyle w:val="Hyperlink"/>
+                <w:rFonts w:eastAsia="Arial"/>
+                <w:noProof/>
+              </w:rPr>
+              <w:t>6.1</w:t>
+            </w:r>
+            <w:r>
+              <w:rPr>
+                <w:rFonts w:eastAsiaTheme="minorEastAsia" w:cstheme="minorBidi"/>
+                <w:smallCaps w:val="0"/>
+                <w:noProof/>
+                <w:color w:val="auto"/>
+                <w:kern w:val="2"/>
+                <w:sz w:val="24"/>
+                <w:szCs w:val="24"/>
+                <w:lang w:val="en-IN" w:eastAsia="en-IN"/>
+                <w14:ligatures w14:val="standardContextual"/>
+              </w:rPr>
+              <w:tab/>
+            </w:r>
+            <w:r>
+              <w:rPr>
+                <w:rStyle w:val="Hyperlink"/>
+                <w:noProof/>
+              </w:rPr>
+              <w:t>Sample report table</w:t>
+            </w:r>
+            <w:r>
+              <w:rPr>
+                <w:noProof/>
+                <w:webHidden/>
+              </w:rPr>
+              <w:tab/>
+            </w:r>
+            <w:r>
+              <w:rPr>
+                <w:noProof/>
+                <w:webHidden/>
+              </w:rPr>
+              <w:fldChar w:fldCharType="begin"/>
+            </w:r>
+            <w:r>
+              <w:rPr>
+                <w:noProof/>
+                <w:webHidden/>
+              </w:rPr>
+              <w:instrText xml:space="preserve"> PAGEREF _Toc179816468 \h </w:instrText>
+            </w:r>
+            <w:r>
+              <w:rPr>
+                <w:noProof/>
+                <w:webHidden/>
+              </w:rPr>
+            </w:r>
+            <w:r>
+              <w:rPr>
+                <w:noProof/>
+                <w:webHidden/>
+              </w:rPr>
+              <w:fldChar w:fldCharType="separate"/>
+            </w:r>
+            <w:r>
+              <w:rPr>
+                <w:noProof/>
+                <w:webHidden/>
+              </w:rPr>
+              <w:t>25</w:t>
+            </w:r>
+            <w:r>
+              <w:rPr>
+                <w:noProof/>
+                <w:webHidden/>
+              </w:rPr>
+              <w:fldChar w:fldCharType="end"/>
+            </w:r>
+          </w:hyperlink>
+        </w:p>
+        <w:p>
+          <w:pPr>
+            <w:pStyle w:val="TOC2"/>
+            <w:tabs>
+              <w:tab w:val="left" w:pos="800"/>
+              <w:tab w:val="right" w:leader="dot" w:pos="9908"/>
+            </w:tabs>
+            <w:rPr>
+              <w:rFonts w:eastAsiaTheme="minorEastAsia" w:cstheme="minorBidi"/>
+              <w:smallCaps w:val="0"/>
+              <w:noProof/>
+              <w:color w:val="auto"/>
+              <w:kern w:val="2"/>
+              <w:sz w:val="24"/>
+              <w:szCs w:val="24"/>
+              <w:lang w:val="en-IN" w:eastAsia="en-IN"/>
+              <w14:ligatures w14:val="standardContextual"/>
+            </w:rPr>
+          </w:pPr>
+          <w:hyperlink w:anchor="_Toc179816469" w:history="1">
+            <w:r>
+              <w:rPr>
+                <w:rStyle w:val="Hyperlink"/>
+                <w:noProof/>
+              </w:rPr>
+              <w:t>6.2</w:t>
+            </w:r>
+            <w:r>
+              <w:rPr>
+                <w:rFonts w:eastAsiaTheme="minorEastAsia" w:cstheme="minorBidi"/>
+                <w:smallCaps w:val="0"/>
+                <w:noProof/>
+                <w:color w:val="auto"/>
+                <w:kern w:val="2"/>
+                <w:sz w:val="24"/>
+                <w:szCs w:val="24"/>
+                <w:lang w:val="en-IN" w:eastAsia="en-IN"/>
+                <w14:ligatures w14:val="standardContextual"/>
+              </w:rPr>
+              <w:tab/>
+            </w:r>
+            <w:r>
+              <w:rPr>
+                <w:rStyle w:val="Hyperlink"/>
+                <w:noProof/>
+              </w:rPr>
+              <w:t>TF-IDF Vector</w:t>
+            </w:r>
+            <w:r>
+              <w:rPr>
+                <w:noProof/>
+                <w:webHidden/>
+              </w:rPr>
+              <w:tab/>
+            </w:r>
+            <w:r>
+              <w:rPr>
+                <w:noProof/>
+                <w:webHidden/>
+              </w:rPr>
+              <w:fldChar w:fldCharType="begin"/>
+            </w:r>
+            <w:r>
+              <w:rPr>
+                <w:noProof/>
+                <w:webHidden/>
+              </w:rPr>
+              <w:instrText xml:space="preserve"> PAGEREF _Toc179816469 \h </w:instrText>
+            </w:r>
+            <w:r>
+              <w:rPr>
+                <w:noProof/>
+                <w:webHidden/>
+              </w:rPr>
+            </w:r>
+            <w:r>
+              <w:rPr>
+                <w:noProof/>
+                <w:webHidden/>
+              </w:rPr>
+              <w:fldChar w:fldCharType="separate"/>
+            </w:r>
+            <w:r>
+              <w:rPr>
+                <w:noProof/>
+                <w:webHidden/>
+              </w:rPr>
+              <w:t>25</w:t>
+            </w:r>
+            <w:r>
+              <w:rPr>
+                <w:noProof/>
+                <w:webHidden/>
+              </w:rPr>
+              <w:fldChar w:fldCharType="end"/>
+            </w:r>
+          </w:hyperlink>
+        </w:p>
+        <w:p>
+          <w:pPr>
+            <w:pStyle w:val="TOC2"/>
+            <w:tabs>
+              <w:tab w:val="left" w:pos="800"/>
+              <w:tab w:val="right" w:leader="dot" w:pos="9908"/>
+            </w:tabs>
+            <w:rPr>
+              <w:rFonts w:eastAsiaTheme="minorEastAsia" w:cstheme="minorBidi"/>
+              <w:smallCaps w:val="0"/>
+              <w:noProof/>
+              <w:color w:val="auto"/>
+              <w:kern w:val="2"/>
+              <w:sz w:val="24"/>
+              <w:szCs w:val="24"/>
+              <w:lang w:val="en-IN" w:eastAsia="en-IN"/>
+              <w14:ligatures w14:val="standardContextual"/>
+            </w:rPr>
+          </w:pPr>
+          <w:hyperlink w:anchor="_Toc179816470" w:history="1">
+            <w:r>
+              <w:rPr>
+                <w:rStyle w:val="Hyperlink"/>
+                <w:rFonts w:eastAsia="Arial"/>
+                <w:noProof/>
+              </w:rPr>
+              <w:t>6.3</w:t>
+            </w:r>
+            <w:r>
+              <w:rPr>
+                <w:rFonts w:eastAsiaTheme="minorEastAsia" w:cstheme="minorBidi"/>
+                <w:smallCaps w:val="0"/>
+                <w:noProof/>
+                <w:color w:val="auto"/>
+                <w:kern w:val="2"/>
+                <w:sz w:val="24"/>
+                <w:szCs w:val="24"/>
+                <w:lang w:val="en-IN" w:eastAsia="en-IN"/>
+                <w14:ligatures w14:val="standardContextual"/>
+              </w:rPr>
+              <w:tab/>
+            </w:r>
+            <w:r>
+              <w:rPr>
+                <w:rStyle w:val="Hyperlink"/>
+                <w:noProof/>
+              </w:rPr>
+              <w:t>Cosine Similarity</w:t>
+            </w:r>
+            <w:r>
+              <w:rPr>
+                <w:noProof/>
+                <w:webHidden/>
+              </w:rPr>
+              <w:tab/>
+            </w:r>
+            <w:r>
+              <w:rPr>
+                <w:noProof/>
+                <w:webHidden/>
+              </w:rPr>
+              <w:fldChar w:fldCharType="begin"/>
+            </w:r>
+            <w:r>
+              <w:rPr>
+                <w:noProof/>
+                <w:webHidden/>
+              </w:rPr>
+              <w:instrText xml:space="preserve"> PAGEREF _Toc179816470 \h </w:instrText>
+            </w:r>
+            <w:r>
+              <w:rPr>
+                <w:noProof/>
+                <w:webHidden/>
+              </w:rPr>
+            </w:r>
+            <w:r>
+              <w:rPr>
+                <w:noProof/>
+                <w:webHidden/>
+              </w:rPr>
+              <w:fldChar w:fldCharType="separate"/>
+            </w:r>
+            <w:r>
+              <w:rPr>
+                <w:noProof/>
+                <w:webHidden/>
+              </w:rPr>
+              <w:t>26</w:t>
             </w:r>
             <w:r>
               <w:rPr>
@@ -4031,15 +4404,15 @@
           <w:numId w:val="9"/>
         </w:numPr>
       </w:pPr>
-      <w:bookmarkStart w:id="3" w:name="_Toc179806534"/>
+      <w:bookmarkStart w:id="3" w:name="_Toc179816430"/>
       <w:r>
         <w:lastRenderedPageBreak/>
         <w:t>Introduction</w:t>
       </w:r>
-      <w:bookmarkEnd w:id="3"/>
       <w:bookmarkEnd w:id="2"/>
       <w:bookmarkEnd w:id="1"/>
       <w:bookmarkEnd w:id="0"/>
+      <w:bookmarkEnd w:id="3"/>
     </w:p>
     <w:p>
       <w:pPr>
@@ -4051,7 +4424,7 @@
       <w:bookmarkStart w:id="4" w:name="_Toc179447985"/>
       <w:bookmarkStart w:id="5" w:name="_Toc179448096"/>
       <w:bookmarkStart w:id="6" w:name="_Toc179448199"/>
-      <w:bookmarkStart w:id="7" w:name="_Toc179806535"/>
+      <w:bookmarkStart w:id="7" w:name="_Toc179816431"/>
       <w:r>
         <w:rPr>
           <w:rFonts w:eastAsia="Arial"/>
@@ -4233,7 +4606,7 @@
       <w:bookmarkStart w:id="8" w:name="_Toc179447986"/>
       <w:bookmarkStart w:id="9" w:name="_Toc179448097"/>
       <w:bookmarkStart w:id="10" w:name="_Toc179448200"/>
-      <w:bookmarkStart w:id="11" w:name="_Toc179806536"/>
+      <w:bookmarkStart w:id="11" w:name="_Toc179816432"/>
       <w:r>
         <w:rPr>
           <w:rFonts w:eastAsia="Arial"/>
@@ -4414,12 +4787,14 @@
           <w:rFonts w:eastAsia="Arial"/>
         </w:rPr>
       </w:pPr>
+      <w:bookmarkStart w:id="12" w:name="_Toc179816433"/>
       <w:r>
         <w:rPr>
           <w:rFonts w:eastAsia="Arial"/>
         </w:rPr>
         <w:t>Architecture Overview</w:t>
       </w:r>
+      <w:bookmarkEnd w:id="12"/>
       <w:r>
         <w:rPr>
           <w:rFonts w:eastAsia="Arial"/>
@@ -4550,12 +4925,14 @@
           <w:lang w:val="en-IN"/>
         </w:rPr>
       </w:pPr>
+      <w:bookmarkStart w:id="13" w:name="_Toc179816434"/>
       <w:r>
         <w:rPr>
           <w:lang w:val="en-IN"/>
         </w:rPr>
         <w:t>Full Stack Architecture</w:t>
       </w:r>
+      <w:bookmarkEnd w:id="13"/>
     </w:p>
     <w:p>
       <w:pPr>
@@ -4712,6 +5089,7 @@
           <w:lang w:val="en-IN"/>
         </w:rPr>
       </w:pPr>
+      <w:bookmarkStart w:id="14" w:name="_Toc179816435"/>
       <w:r>
         <w:rPr>
           <w:lang w:val="en-IN"/>
@@ -4719,6 +5097,7 @@
         <w:lastRenderedPageBreak/>
         <w:t>Data Engineering Pipeline</w:t>
       </w:r>
+      <w:bookmarkEnd w:id="14"/>
     </w:p>
     <w:p>
       <w:pPr>
@@ -4951,12 +5330,14 @@
           <w:lang w:val="en-IN"/>
         </w:rPr>
       </w:pPr>
+      <w:bookmarkStart w:id="15" w:name="_Toc179816436"/>
       <w:r>
         <w:rPr>
           <w:lang w:val="en-IN"/>
         </w:rPr>
         <w:t>Data Science Workflow</w:t>
       </w:r>
+      <w:bookmarkEnd w:id="15"/>
     </w:p>
     <w:p>
       <w:pPr>
@@ -5092,12 +5473,14 @@
           <w:rFonts w:eastAsia="Arial"/>
         </w:rPr>
       </w:pPr>
+      <w:bookmarkStart w:id="16" w:name="_Toc179816437"/>
       <w:r>
         <w:rPr>
           <w:rFonts w:eastAsia="Arial"/>
         </w:rPr>
         <w:t>Full Stack Development</w:t>
       </w:r>
+      <w:bookmarkEnd w:id="16"/>
     </w:p>
     <w:p>
       <w:pPr>
@@ -5106,20 +5489,24 @@
           <w:rFonts w:eastAsia="Arial"/>
         </w:rPr>
       </w:pPr>
+      <w:bookmarkStart w:id="17" w:name="_Toc179816438"/>
       <w:r>
         <w:rPr>
           <w:rFonts w:eastAsia="Arial"/>
         </w:rPr>
         <w:t>Modules</w:t>
       </w:r>
+      <w:bookmarkEnd w:id="17"/>
     </w:p>
     <w:p>
       <w:pPr>
         <w:pStyle w:val="Heading3"/>
       </w:pPr>
+      <w:bookmarkStart w:id="18" w:name="_Toc179816439"/>
       <w:r>
         <w:t>Authentication Module</w:t>
       </w:r>
+      <w:bookmarkEnd w:id="18"/>
     </w:p>
     <w:p>
       <w:pPr>
@@ -5455,12 +5842,14 @@
       <w:pPr>
         <w:pStyle w:val="Heading3"/>
       </w:pPr>
+      <w:bookmarkStart w:id="19" w:name="_Toc179816440"/>
       <w:r>
         <w:t>Admin Dashboard</w:t>
       </w:r>
       <w:r>
         <w:t xml:space="preserve"> Module</w:t>
       </w:r>
+      <w:bookmarkEnd w:id="19"/>
     </w:p>
     <w:p>
       <w:pPr>
@@ -5765,6 +6154,7 @@
       <w:pPr>
         <w:pStyle w:val="Heading3"/>
       </w:pPr>
+      <w:bookmarkStart w:id="20" w:name="_Toc179816441"/>
       <w:r>
         <w:lastRenderedPageBreak/>
         <w:t>View C</w:t>
@@ -5775,6 +6165,7 @@
       <w:r>
         <w:t xml:space="preserve"> Module</w:t>
       </w:r>
+      <w:bookmarkEnd w:id="20"/>
     </w:p>
     <w:p>
       <w:pPr>
@@ -6191,12 +6582,14 @@
       <w:pPr>
         <w:pStyle w:val="Heading3"/>
       </w:pPr>
+      <w:bookmarkStart w:id="21" w:name="_Toc179816442"/>
       <w:r>
         <w:t xml:space="preserve">Detailed Course </w:t>
       </w:r>
       <w:r>
         <w:t>Module</w:t>
       </w:r>
+      <w:bookmarkEnd w:id="21"/>
     </w:p>
     <w:p>
       <w:pPr>
@@ -6554,10 +6947,12 @@
       <w:pPr>
         <w:pStyle w:val="Heading3"/>
       </w:pPr>
+      <w:bookmarkStart w:id="22" w:name="_Toc179816443"/>
       <w:r>
         <w:lastRenderedPageBreak/>
         <w:t>Employee Progress Module</w:t>
       </w:r>
+      <w:bookmarkEnd w:id="22"/>
     </w:p>
     <w:p>
       <w:pPr>
@@ -6839,16 +7234,19 @@
     </w:p>
     <w:p/>
     <w:p>
+      <w:pPr>
+        <w:jc w:val="center"/>
+      </w:pPr>
       <w:r>
         <w:rPr>
           <w:noProof/>
         </w:rPr>
         <w:lastRenderedPageBreak/>
         <w:drawing>
-          <wp:inline distT="0" distB="0" distL="0" distR="0" wp14:anchorId="6675CEDB" wp14:editId="508DA656">
-            <wp:extent cx="6300470" cy="3044825"/>
-            <wp:effectExtent l="0" t="0" r="5080" b="3175"/>
-            <wp:docPr id="54638458" name="Picture 1" descr="A screenshot of a computer&#10;&#10;Description automatically generated"/>
+          <wp:inline distT="0" distB="0" distL="0" distR="0" wp14:anchorId="11AFC1B2" wp14:editId="40AA1B83">
+            <wp:extent cx="5572125" cy="3276531"/>
+            <wp:effectExtent l="0" t="0" r="0" b="635"/>
+            <wp:docPr id="1529768741" name="Picture 1" descr="A screenshot of a computer"/>
             <wp:cNvGraphicFramePr>
               <a:graphicFrameLocks xmlns:a="http://schemas.openxmlformats.org/drawingml/2006/main" noChangeAspect="1"/>
             </wp:cNvGraphicFramePr>
@@ -6856,7 +7254,7 @@
               <a:graphicData uri="http://schemas.openxmlformats.org/drawingml/2006/picture">
                 <pic:pic xmlns:pic="http://schemas.openxmlformats.org/drawingml/2006/picture">
                   <pic:nvPicPr>
-                    <pic:cNvPr id="1171513636" name="Picture 1" descr="A screenshot of a computer&#10;&#10;Description automatically generated"/>
+                    <pic:cNvPr id="1529768741" name="Picture 1" descr="A screenshot of a computer"/>
                     <pic:cNvPicPr/>
                   </pic:nvPicPr>
                   <pic:blipFill>
@@ -6868,7 +7266,7 @@
                   <pic:spPr>
                     <a:xfrm>
                       <a:off x="0" y="0"/>
-                      <a:ext cx="6300470" cy="3044825"/>
+                      <a:ext cx="5581579" cy="3282090"/>
                     </a:xfrm>
                     <a:prstGeom prst="rect">
                       <a:avLst/>
@@ -6901,12 +7299,14 @@
       <w:pPr>
         <w:pStyle w:val="Heading3"/>
       </w:pPr>
+      <w:bookmarkStart w:id="23" w:name="_Toc179816444"/>
       <w:r>
         <w:t>Profile Management</w:t>
       </w:r>
       <w:r>
         <w:t xml:space="preserve"> Module</w:t>
       </w:r>
+      <w:bookmarkEnd w:id="23"/>
     </w:p>
     <w:p>
       <w:pPr>
@@ -7081,9 +7481,9 @@
           <w:noProof/>
         </w:rPr>
         <w:drawing>
-          <wp:inline distT="0" distB="0" distL="0" distR="0" wp14:anchorId="653317F8" wp14:editId="742B600E">
-            <wp:extent cx="4142463" cy="2094611"/>
-            <wp:effectExtent l="19050" t="19050" r="10795" b="20320"/>
+          <wp:inline distT="0" distB="0" distL="0" distR="0" wp14:anchorId="653317F8" wp14:editId="32971047">
+            <wp:extent cx="3990975" cy="2018012"/>
+            <wp:effectExtent l="19050" t="19050" r="9525" b="20955"/>
             <wp:docPr id="2007325789" name="Picture 1" descr="A screenshot of a computer&#10;&#10;Description automatically generated"/>
             <wp:cNvGraphicFramePr>
               <a:graphicFrameLocks xmlns:a="http://schemas.openxmlformats.org/drawingml/2006/main" noChangeAspect="1"/>
@@ -7104,7 +7504,7 @@
                   <pic:spPr>
                     <a:xfrm>
                       <a:off x="0" y="0"/>
-                      <a:ext cx="4163021" cy="2105006"/>
+                      <a:ext cx="4013998" cy="2029654"/>
                     </a:xfrm>
                     <a:prstGeom prst="rect">
                       <a:avLst/>
@@ -7212,12 +7612,14 @@
       <w:pPr>
         <w:pStyle w:val="Heading3"/>
       </w:pPr>
+      <w:bookmarkStart w:id="24" w:name="_Toc179816445"/>
       <w:r>
         <w:t>Manage Skills</w:t>
       </w:r>
       <w:r>
         <w:t xml:space="preserve"> Module</w:t>
       </w:r>
+      <w:bookmarkEnd w:id="24"/>
     </w:p>
     <w:p>
       <w:pPr>
@@ -7558,12 +7960,14 @@
           <w:rFonts w:eastAsia="Arial"/>
         </w:rPr>
       </w:pPr>
+      <w:bookmarkStart w:id="25" w:name="_Toc179816446"/>
       <w:r>
         <w:rPr>
           <w:rFonts w:eastAsia="Arial"/>
         </w:rPr>
         <w:t>Routes</w:t>
       </w:r>
+      <w:bookmarkEnd w:id="25"/>
     </w:p>
     <w:p>
       <w:pPr>
@@ -8457,12 +8861,14 @@
           <w:rFonts w:eastAsia="Arial"/>
         </w:rPr>
       </w:pPr>
+      <w:bookmarkStart w:id="26" w:name="_Toc179816447"/>
       <w:r>
         <w:rPr>
           <w:rFonts w:eastAsia="Arial"/>
         </w:rPr>
         <w:t>Database Schema</w:t>
       </w:r>
+      <w:bookmarkEnd w:id="26"/>
     </w:p>
     <w:p>
       <w:pPr>
@@ -8538,6 +8944,7 @@
           <w:rFonts w:eastAsia="Arial"/>
         </w:rPr>
       </w:pPr>
+      <w:bookmarkStart w:id="27" w:name="_Toc179816448"/>
       <w:r>
         <w:rPr>
           <w:rFonts w:eastAsia="Arial"/>
@@ -8545,6 +8952,7 @@
         <w:lastRenderedPageBreak/>
         <w:t>APIs</w:t>
       </w:r>
+      <w:bookmarkEnd w:id="27"/>
     </w:p>
     <w:tbl>
       <w:tblPr>
@@ -9482,6 +9890,7 @@
           <w:rFonts w:eastAsia="Arial"/>
         </w:rPr>
       </w:pPr>
+      <w:bookmarkStart w:id="28" w:name="_Toc179816449"/>
       <w:r>
         <w:rPr>
           <w:rFonts w:eastAsia="Arial"/>
@@ -9489,14 +9898,17 @@
         <w:lastRenderedPageBreak/>
         <w:t>Roles and access control</w:t>
       </w:r>
+      <w:bookmarkEnd w:id="28"/>
     </w:p>
     <w:p>
       <w:pPr>
         <w:pStyle w:val="Heading3"/>
       </w:pPr>
+      <w:bookmarkStart w:id="29" w:name="_Toc179816450"/>
       <w:r>
         <w:t>Admin</w:t>
       </w:r>
+      <w:bookmarkEnd w:id="29"/>
     </w:p>
     <w:p>
       <w:pPr>
@@ -9599,9 +10011,11 @@
       <w:pPr>
         <w:pStyle w:val="Heading3"/>
       </w:pPr>
+      <w:bookmarkStart w:id="30" w:name="_Toc179816451"/>
       <w:r>
         <w:t>Employee</w:t>
       </w:r>
+      <w:bookmarkEnd w:id="30"/>
     </w:p>
     <w:p>
       <w:pPr>
@@ -9691,12 +10105,14 @@
           <w:rFonts w:eastAsia="Arial"/>
         </w:rPr>
       </w:pPr>
+      <w:bookmarkStart w:id="31" w:name="_Toc179816452"/>
       <w:r>
         <w:rPr>
           <w:rFonts w:eastAsia="Arial"/>
         </w:rPr>
         <w:t>Data Engineering</w:t>
       </w:r>
+      <w:bookmarkEnd w:id="31"/>
     </w:p>
     <w:p>
       <w:pPr>
@@ -9719,12 +10135,14 @@
           <w:rFonts w:eastAsia="Arial"/>
         </w:rPr>
       </w:pPr>
+      <w:bookmarkStart w:id="32" w:name="_Toc179816453"/>
       <w:r>
         <w:rPr>
           <w:rFonts w:eastAsia="Arial"/>
         </w:rPr>
         <w:t>Layers</w:t>
       </w:r>
+      <w:bookmarkEnd w:id="32"/>
     </w:p>
     <w:p>
       <w:pPr>
@@ -9733,6 +10151,7 @@
           <w:rFonts w:eastAsia="Arial"/>
         </w:rPr>
       </w:pPr>
+      <w:bookmarkStart w:id="33" w:name="_Toc179816454"/>
       <w:r>
         <w:rPr>
           <w:rFonts w:eastAsia="Arial"/>
@@ -9745,6 +10164,7 @@
         </w:rPr>
         <w:t>Layer (Staging)</w:t>
       </w:r>
+      <w:bookmarkEnd w:id="33"/>
     </w:p>
     <w:p>
       <w:pPr>
@@ -9852,6 +10272,7 @@
           <w:rFonts w:eastAsia="Arial"/>
         </w:rPr>
       </w:pPr>
+      <w:bookmarkStart w:id="34" w:name="_Toc179816455"/>
       <w:r>
         <w:rPr>
           <w:rFonts w:eastAsia="Arial"/>
@@ -9865,6 +10286,7 @@
         </w:rPr>
         <w:t>Layer (Preparation)</w:t>
       </w:r>
+      <w:bookmarkEnd w:id="34"/>
     </w:p>
     <w:p>
       <w:pPr>
@@ -10006,6 +10428,7 @@
           <w:rFonts w:eastAsia="Arial"/>
         </w:rPr>
       </w:pPr>
+      <w:bookmarkStart w:id="35" w:name="_Toc179816456"/>
       <w:r>
         <w:rPr>
           <w:rFonts w:eastAsia="Arial"/>
@@ -10018,6 +10441,7 @@
         </w:rPr>
         <w:t>Layer (Data Mart)</w:t>
       </w:r>
+      <w:bookmarkEnd w:id="35"/>
     </w:p>
     <w:p>
       <w:pPr>
@@ -10325,6 +10749,7 @@
           <w:rFonts w:eastAsia="Arial"/>
         </w:rPr>
       </w:pPr>
+      <w:bookmarkStart w:id="36" w:name="_Toc179816457"/>
       <w:r>
         <w:rPr>
           <w:rFonts w:eastAsia="Arial"/>
@@ -10337,6 +10762,7 @@
         </w:rPr>
         <w:t>Layer (Report)</w:t>
       </w:r>
+      <w:bookmarkEnd w:id="36"/>
     </w:p>
     <w:p>
       <w:pPr>
@@ -10438,6 +10864,7 @@
           <w:rFonts w:eastAsia="Arial"/>
         </w:rPr>
       </w:pPr>
+      <w:bookmarkStart w:id="37" w:name="_Toc179816458"/>
       <w:r>
         <w:rPr>
           <w:rFonts w:eastAsia="Arial"/>
@@ -10445,6 +10872,7 @@
         <w:lastRenderedPageBreak/>
         <w:t>Key Performance Indicators</w:t>
       </w:r>
+      <w:bookmarkEnd w:id="37"/>
     </w:p>
     <w:tbl>
       <w:tblPr>
@@ -10823,9 +11251,11 @@
       <w:pPr>
         <w:pStyle w:val="Heading2"/>
       </w:pPr>
+      <w:bookmarkStart w:id="38" w:name="_Toc179816459"/>
       <w:r>
         <w:t>Power BI Integration</w:t>
       </w:r>
+      <w:bookmarkEnd w:id="38"/>
     </w:p>
     <w:p>
       <w:pPr>
@@ -10839,9 +11269,11 @@
       <w:pPr>
         <w:pStyle w:val="Heading3"/>
       </w:pPr>
+      <w:bookmarkStart w:id="39" w:name="_Toc179816460"/>
       <w:r>
         <w:t>Data Model Overview</w:t>
       </w:r>
+      <w:bookmarkEnd w:id="39"/>
     </w:p>
     <w:p>
       <w:pPr>
@@ -11096,9 +11528,11 @@
       <w:pPr>
         <w:pStyle w:val="Heading3"/>
       </w:pPr>
+      <w:bookmarkStart w:id="40" w:name="_Toc179816461"/>
       <w:r>
         <w:t>Dashboard Design</w:t>
       </w:r>
+      <w:bookmarkEnd w:id="40"/>
     </w:p>
     <w:p>
       <w:pPr>
@@ -11181,6 +11615,7 @@
           <w:rFonts w:eastAsia="Arial"/>
         </w:rPr>
       </w:pPr>
+      <w:bookmarkStart w:id="41" w:name="_Toc179816462"/>
       <w:r>
         <w:rPr>
           <w:rFonts w:eastAsia="Arial"/>
@@ -11188,6 +11623,7 @@
         <w:lastRenderedPageBreak/>
         <w:t>Data Science</w:t>
       </w:r>
+      <w:bookmarkEnd w:id="41"/>
     </w:p>
     <w:p>
       <w:pPr>
@@ -11196,12 +11632,14 @@
           <w:rFonts w:eastAsia="Arial"/>
         </w:rPr>
       </w:pPr>
+      <w:bookmarkStart w:id="42" w:name="_Toc179816463"/>
       <w:r>
         <w:rPr>
           <w:rFonts w:eastAsia="Arial"/>
         </w:rPr>
         <w:t>Exploratory Data Analysis (EDA)</w:t>
       </w:r>
+      <w:bookmarkEnd w:id="42"/>
     </w:p>
     <w:p>
       <w:pPr>
@@ -11905,12 +12343,14 @@
           <w:rFonts w:eastAsia="Arial"/>
         </w:rPr>
       </w:pPr>
+      <w:bookmarkStart w:id="43" w:name="_Toc179816464"/>
       <w:r>
         <w:rPr>
           <w:rFonts w:eastAsia="Arial"/>
         </w:rPr>
         <w:t>Feature Engineering and Selection</w:t>
       </w:r>
+      <w:bookmarkEnd w:id="43"/>
     </w:p>
     <w:p>
       <w:pPr>
@@ -12064,12 +12504,14 @@
           <w:rFonts w:eastAsia="Arial"/>
         </w:rPr>
       </w:pPr>
+      <w:bookmarkStart w:id="44" w:name="_Toc179816465"/>
       <w:r>
         <w:rPr>
           <w:rFonts w:eastAsia="Arial"/>
         </w:rPr>
         <w:t>Model Selection</w:t>
       </w:r>
+      <w:bookmarkEnd w:id="44"/>
     </w:p>
     <w:p>
       <w:pPr>
@@ -12328,12 +12770,14 @@
           <w:rFonts w:eastAsia="Arial"/>
         </w:rPr>
       </w:pPr>
+      <w:bookmarkStart w:id="45" w:name="_Toc179816466"/>
       <w:r>
         <w:rPr>
           <w:rFonts w:eastAsia="Arial"/>
         </w:rPr>
         <w:t>Sample outputs</w:t>
       </w:r>
+      <w:bookmarkEnd w:id="45"/>
     </w:p>
     <w:p>
       <w:r>
@@ -13000,6 +13444,7 @@
           <w:rFonts w:eastAsia="Arial"/>
         </w:rPr>
       </w:pPr>
+      <w:bookmarkStart w:id="46" w:name="_Toc179816467"/>
       <w:r>
         <w:rPr>
           <w:rFonts w:eastAsia="Arial"/>
@@ -13007,6 +13452,7 @@
         <w:lastRenderedPageBreak/>
         <w:t>Appendix</w:t>
       </w:r>
+      <w:bookmarkEnd w:id="46"/>
     </w:p>
     <w:p>
       <w:pPr>
@@ -13015,8 +13461,13 @@
           <w:rFonts w:eastAsia="Arial"/>
         </w:rPr>
       </w:pPr>
-      <w:r>
-        <w:t xml:space="preserve">Sample report table </w:t>
+      <w:bookmarkStart w:id="47" w:name="_Toc179816468"/>
+      <w:r>
+        <w:t>Sample report table</w:t>
+      </w:r>
+      <w:bookmarkEnd w:id="47"/>
+      <w:r>
+        <w:t xml:space="preserve"> </w:t>
       </w:r>
     </w:p>
     <w:p>
@@ -13070,9 +13521,11 @@
       <w:pPr>
         <w:pStyle w:val="Heading2"/>
       </w:pPr>
+      <w:bookmarkStart w:id="48" w:name="_Toc179816469"/>
       <w:r>
         <w:t>TF-IDF Vector</w:t>
       </w:r>
+      <w:bookmarkEnd w:id="48"/>
     </w:p>
     <w:p>
       <w:pPr>
@@ -13369,9 +13822,11 @@
           <w:rFonts w:eastAsia="Arial"/>
         </w:rPr>
       </w:pPr>
+      <w:bookmarkStart w:id="49" w:name="_Toc179816470"/>
       <w:r>
         <w:t>Cosine Similarity</w:t>
       </w:r>
+      <w:bookmarkEnd w:id="49"/>
     </w:p>
     <w:p>
       <w:r>
@@ -21256,16 +21711,10 @@
 <file path=customXml/itemProps2.xml><?xml version="1.0" encoding="utf-8"?>
 <ds:datastoreItem xmlns:ds="http://schemas.openxmlformats.org/officeDocument/2006/customXml" ds:itemID="{8525BEEE-E69A-4100-AFD4-163895F8B03F}">
   <ds:schemaRefs>
+    <ds:schemaRef ds:uri="http://schemas.microsoft.com/office/2006/metadata/properties"/>
     <ds:schemaRef ds:uri="http://schemas.microsoft.com/office/infopath/2007/PartnerControls"/>
-    <ds:schemaRef ds:uri="http://schemas.microsoft.com/office/2006/documentManagement/types"/>
-    <ds:schemaRef ds:uri="http://www.w3.org/XML/1998/namespace"/>
     <ds:schemaRef ds:uri="e1318c60-f3a0-4e5c-9a17-42210fe2b22f"/>
-    <ds:schemaRef ds:uri="http://schemas.openxmlformats.org/package/2006/metadata/core-properties"/>
-    <ds:schemaRef ds:uri="http://purl.org/dc/terms/"/>
     <ds:schemaRef ds:uri="40ad2fda-042c-47ad-be10-c1393a1ec2a9"/>
-    <ds:schemaRef ds:uri="http://schemas.microsoft.com/office/2006/metadata/properties"/>
-    <ds:schemaRef ds:uri="http://purl.org/dc/dcmitype/"/>
-    <ds:schemaRef ds:uri="http://purl.org/dc/elements/1.1/"/>
   </ds:schemaRefs>
 </ds:datastoreItem>
 </file>

</xml_diff>